<commit_message>
OCR integration (Trial 3)
</commit_message>
<xml_diff>
--- a/Project and Professionalism/Report/FYP_Draft.docx
+++ b/Project and Professionalism/Report/FYP_Draft.docx
@@ -11,8 +11,6 @@
           <w:szCs w:val="24"/>
         </w:rPr>
       </w:pPr>
-      <w:bookmarkStart w:id="0" w:name="_GoBack"/>
-      <w:bookmarkEnd w:id="0"/>
     </w:p>
     <w:p>
       <w:pPr>
@@ -7880,7 +7878,7 @@
           <w:numId w:val="1"/>
         </w:numPr>
       </w:pPr>
-      <w:bookmarkStart w:id="1" w:name="_Toc69118167"/>
+      <w:bookmarkStart w:id="0" w:name="_Toc69118167"/>
       <w:r>
         <w:lastRenderedPageBreak/>
         <w:t>Intro</w:t>
@@ -7888,7 +7886,7 @@
       <w:r>
         <w:t>duction</w:t>
       </w:r>
-      <w:bookmarkEnd w:id="1"/>
+      <w:bookmarkEnd w:id="0"/>
     </w:p>
     <w:p>
       <w:pPr>
@@ -7899,11 +7897,11 @@
         </w:numPr>
         <w:ind w:left="450"/>
       </w:pPr>
-      <w:bookmarkStart w:id="2" w:name="_Toc69118168"/>
+      <w:bookmarkStart w:id="1" w:name="_Toc69118168"/>
       <w:r>
         <w:t>Introduction to OCR</w:t>
       </w:r>
-      <w:bookmarkEnd w:id="2"/>
+      <w:bookmarkEnd w:id="1"/>
     </w:p>
     <w:p>
       <w:pPr>
@@ -8030,11 +8028,11 @@
         </w:numPr>
         <w:ind w:left="450"/>
       </w:pPr>
-      <w:bookmarkStart w:id="3" w:name="_Toc69118169"/>
+      <w:bookmarkStart w:id="2" w:name="_Toc69118169"/>
       <w:r>
         <w:t>Problem Domain</w:t>
       </w:r>
-      <w:bookmarkEnd w:id="3"/>
+      <w:bookmarkEnd w:id="2"/>
     </w:p>
     <w:p>
       <w:pPr>
@@ -8077,12 +8075,12 @@
         </w:numPr>
         <w:ind w:left="450"/>
       </w:pPr>
-      <w:bookmarkStart w:id="4" w:name="_Toc69118170"/>
+      <w:bookmarkStart w:id="3" w:name="_Toc69118170"/>
       <w:r>
         <w:lastRenderedPageBreak/>
         <w:t>This project as solution</w:t>
       </w:r>
-      <w:bookmarkEnd w:id="4"/>
+      <w:bookmarkEnd w:id="3"/>
     </w:p>
     <w:p>
       <w:pPr>
@@ -8123,7 +8121,7 @@
           <w:numId w:val="1"/>
         </w:numPr>
       </w:pPr>
-      <w:bookmarkStart w:id="5" w:name="_Toc69118171"/>
+      <w:bookmarkStart w:id="4" w:name="_Toc69118171"/>
       <w:r>
         <w:lastRenderedPageBreak/>
         <w:t>AI aspect</w:t>
@@ -8131,7 +8129,7 @@
       <w:r>
         <w:t xml:space="preserve"> of the project</w:t>
       </w:r>
-      <w:bookmarkEnd w:id="5"/>
+      <w:bookmarkEnd w:id="4"/>
     </w:p>
     <w:p>
       <w:pPr>
@@ -8142,11 +8140,11 @@
         </w:numPr>
         <w:ind w:left="450" w:hanging="450"/>
       </w:pPr>
-      <w:bookmarkStart w:id="6" w:name="_Toc69118172"/>
+      <w:bookmarkStart w:id="5" w:name="_Toc69118172"/>
       <w:r>
         <w:t>Computer Vision</w:t>
       </w:r>
-      <w:bookmarkEnd w:id="6"/>
+      <w:bookmarkEnd w:id="5"/>
     </w:p>
     <w:p>
       <w:pPr>
@@ -8319,7 +8317,7 @@
         </w:numPr>
         <w:ind w:left="450" w:hanging="450"/>
       </w:pPr>
-      <w:bookmarkStart w:id="7" w:name="_Toc69118173"/>
+      <w:bookmarkStart w:id="6" w:name="_Toc69118173"/>
       <w:r>
         <w:softHyphen/>
       </w:r>
@@ -8338,7 +8336,7 @@
       <w:r>
         <w:t>History of computer vision</w:t>
       </w:r>
-      <w:bookmarkEnd w:id="7"/>
+      <w:bookmarkEnd w:id="6"/>
     </w:p>
     <w:p>
       <w:pPr>
@@ -8469,11 +8467,11 @@
         </w:numPr>
         <w:ind w:left="360"/>
       </w:pPr>
-      <w:bookmarkStart w:id="8" w:name="_Toc69118174"/>
+      <w:bookmarkStart w:id="7" w:name="_Toc69118174"/>
       <w:r>
         <w:t>How computer vision works</w:t>
       </w:r>
-      <w:bookmarkEnd w:id="8"/>
+      <w:bookmarkEnd w:id="7"/>
     </w:p>
     <w:p>
       <w:pPr>
@@ -8502,12 +8500,12 @@
         <w:ind w:left="360"/>
         <w:jc w:val="both"/>
       </w:pPr>
-      <w:bookmarkStart w:id="9" w:name="_Toc69118175"/>
+      <w:bookmarkStart w:id="8" w:name="_Toc69118175"/>
       <w:r>
         <w:lastRenderedPageBreak/>
         <w:t>Applications of Computer Vision</w:t>
       </w:r>
-      <w:bookmarkEnd w:id="9"/>
+      <w:bookmarkEnd w:id="8"/>
     </w:p>
     <w:p>
       <w:pPr>
@@ -8594,11 +8592,11 @@
         <w:ind w:left="360"/>
         <w:jc w:val="both"/>
       </w:pPr>
-      <w:bookmarkStart w:id="10" w:name="_Toc69118176"/>
+      <w:bookmarkStart w:id="9" w:name="_Toc69118176"/>
       <w:r>
         <w:t>Basis of Machine learning</w:t>
       </w:r>
-      <w:bookmarkEnd w:id="10"/>
+      <w:bookmarkEnd w:id="9"/>
     </w:p>
     <w:p>
       <w:pPr>
@@ -8624,11 +8622,11 @@
         <w:ind w:left="450"/>
         <w:jc w:val="both"/>
       </w:pPr>
-      <w:bookmarkStart w:id="11" w:name="_Toc69118177"/>
+      <w:bookmarkStart w:id="10" w:name="_Toc69118177"/>
       <w:r>
         <w:t>Supervised Learning</w:t>
       </w:r>
-      <w:bookmarkEnd w:id="11"/>
+      <w:bookmarkEnd w:id="10"/>
     </w:p>
     <w:p>
       <w:pPr>
@@ -8663,11 +8661,11 @@
         <w:ind w:left="450"/>
         <w:jc w:val="both"/>
       </w:pPr>
-      <w:bookmarkStart w:id="12" w:name="_Toc69118178"/>
+      <w:bookmarkStart w:id="11" w:name="_Toc69118178"/>
       <w:r>
         <w:t>Unsupervised Learning</w:t>
       </w:r>
-      <w:bookmarkEnd w:id="12"/>
+      <w:bookmarkEnd w:id="11"/>
     </w:p>
     <w:p>
       <w:pPr>
@@ -8705,12 +8703,12 @@
         <w:ind w:left="450"/>
         <w:jc w:val="both"/>
       </w:pPr>
-      <w:bookmarkStart w:id="13" w:name="_Toc69118179"/>
+      <w:bookmarkStart w:id="12" w:name="_Toc69118179"/>
       <w:r>
         <w:lastRenderedPageBreak/>
         <w:t>Reinforcement Learning</w:t>
       </w:r>
-      <w:bookmarkEnd w:id="13"/>
+      <w:bookmarkEnd w:id="12"/>
     </w:p>
     <w:p>
       <w:pPr>
@@ -8826,11 +8824,11 @@
         </w:numPr>
         <w:ind w:left="360"/>
       </w:pPr>
-      <w:bookmarkStart w:id="14" w:name="_Toc69118180"/>
+      <w:bookmarkStart w:id="13" w:name="_Toc69118180"/>
       <w:r>
         <w:t>Math behind Computer vision</w:t>
       </w:r>
-      <w:bookmarkEnd w:id="14"/>
+      <w:bookmarkEnd w:id="13"/>
     </w:p>
     <w:p>
       <w:pPr>
@@ -8853,12 +8851,12 @@
         </w:numPr>
         <w:jc w:val="both"/>
       </w:pPr>
-      <w:bookmarkStart w:id="15" w:name="_Toc69118181"/>
+      <w:bookmarkStart w:id="14" w:name="_Toc69118181"/>
       <w:r>
         <w:lastRenderedPageBreak/>
         <w:t>Algorithm used in the project</w:t>
       </w:r>
-      <w:bookmarkEnd w:id="15"/>
+      <w:bookmarkEnd w:id="14"/>
     </w:p>
     <w:p>
       <w:pPr>
@@ -8890,11 +8888,11 @@
         <w:ind w:left="450"/>
         <w:jc w:val="both"/>
       </w:pPr>
-      <w:bookmarkStart w:id="16" w:name="_Toc69118182"/>
+      <w:bookmarkStart w:id="15" w:name="_Toc69118182"/>
       <w:r>
         <w:t>Convolutional Neural Network</w:t>
       </w:r>
-      <w:bookmarkEnd w:id="16"/>
+      <w:bookmarkEnd w:id="15"/>
     </w:p>
     <w:p>
       <w:pPr>
@@ -9013,7 +9011,7 @@
         <w:pStyle w:val="Caption"/>
         <w:jc w:val="center"/>
       </w:pPr>
-      <w:bookmarkStart w:id="17" w:name="_Toc69118225"/>
+      <w:bookmarkStart w:id="16" w:name="_Toc69118225"/>
       <w:r>
         <w:t xml:space="preserve">Figure </w:t>
       </w:r>
@@ -9028,7 +9026,7 @@
       <w:r>
         <w:t>: Architecture of CNN</w:t>
       </w:r>
-      <w:bookmarkEnd w:id="17"/>
+      <w:bookmarkEnd w:id="16"/>
     </w:p>
     <w:p>
       <w:r>
@@ -9044,12 +9042,12 @@
         </w:numPr>
         <w:ind w:left="630" w:hanging="684"/>
       </w:pPr>
-      <w:bookmarkStart w:id="18" w:name="_Toc69118183"/>
+      <w:bookmarkStart w:id="17" w:name="_Toc69118183"/>
       <w:r>
         <w:lastRenderedPageBreak/>
         <w:t>Input Layer</w:t>
       </w:r>
-      <w:bookmarkEnd w:id="18"/>
+      <w:bookmarkEnd w:id="17"/>
     </w:p>
     <w:p>
       <w:pPr>
@@ -9071,7 +9069,7 @@
         </w:numPr>
         <w:ind w:left="630" w:hanging="684"/>
       </w:pPr>
-      <w:bookmarkStart w:id="19" w:name="_Toc69118184"/>
+      <w:bookmarkStart w:id="18" w:name="_Toc69118184"/>
       <w:r>
         <w:t>C</w:t>
       </w:r>
@@ -9081,7 +9079,7 @@
       <w:r>
         <w:t xml:space="preserve"> Layer</w:t>
       </w:r>
-      <w:bookmarkEnd w:id="19"/>
+      <w:bookmarkEnd w:id="18"/>
     </w:p>
     <w:p>
       <w:pPr>
@@ -9192,6 +9190,7 @@
           <w:iCs/>
         </w:rPr>
       </w:pPr>
+      <w:proofErr w:type="gramStart"/>
       <w:r>
         <w:rPr>
           <w:i/>
@@ -9204,7 +9203,23 @@
           <w:i/>
           <w:iCs/>
         </w:rPr>
-        <w:t>im(image)=(n</w:t>
+        <w:t>im(</w:t>
+      </w:r>
+      <w:proofErr w:type="gramEnd"/>
+      <w:r>
+        <w:rPr>
+          <w:i/>
+          <w:iCs/>
+        </w:rPr>
+        <w:t>image)=(</w:t>
+      </w:r>
+      <w:proofErr w:type="spellStart"/>
+      <w:r>
+        <w:rPr>
+          <w:i/>
+          <w:iCs/>
+        </w:rPr>
+        <w:t>n</w:t>
       </w:r>
       <w:r>
         <w:rPr>
@@ -9214,6 +9229,7 @@
         </w:rPr>
         <w:t>H</w:t>
       </w:r>
+      <w:proofErr w:type="spellEnd"/>
       <w:r>
         <w:rPr>
           <w:i/>
@@ -9228,6 +9244,7 @@
         </w:rPr>
         <w:t xml:space="preserve"> </w:t>
       </w:r>
+      <w:proofErr w:type="spellStart"/>
       <w:r>
         <w:rPr>
           <w:i/>
@@ -9243,6 +9260,7 @@
         </w:rPr>
         <w:t>W</w:t>
       </w:r>
+      <w:proofErr w:type="spellEnd"/>
       <w:r>
         <w:rPr>
           <w:i/>
@@ -9257,6 +9275,7 @@
         </w:rPr>
         <w:t xml:space="preserve"> </w:t>
       </w:r>
+      <w:proofErr w:type="spellStart"/>
       <w:r>
         <w:rPr>
           <w:i/>
@@ -9272,6 +9291,7 @@
         </w:rPr>
         <w:t>C</w:t>
       </w:r>
+      <w:proofErr w:type="spellEnd"/>
       <w:r>
         <w:rPr>
           <w:i/>
@@ -9289,6 +9309,8 @@
       <w:pPr>
         <w:spacing w:line="240" w:lineRule="auto"/>
       </w:pPr>
+      <w:proofErr w:type="spellStart"/>
+      <w:proofErr w:type="gramStart"/>
       <w:r>
         <w:rPr>
           <w:i/>
@@ -9304,18 +9326,29 @@
         </w:rPr>
         <w:t>H</w:t>
       </w:r>
+      <w:proofErr w:type="spellEnd"/>
       <w:r>
         <w:rPr>
           <w:i/>
           <w:iCs/>
         </w:rPr>
-        <w:t xml:space="preserve"> : the size of the height</w:t>
+        <w:t xml:space="preserve"> :</w:t>
+      </w:r>
+      <w:proofErr w:type="gramEnd"/>
+      <w:r>
+        <w:rPr>
+          <w:i/>
+          <w:iCs/>
+        </w:rPr>
+        <w:t xml:space="preserve"> the size of the height</w:t>
       </w:r>
     </w:p>
     <w:p>
       <w:pPr>
         <w:spacing w:line="240" w:lineRule="auto"/>
       </w:pPr>
+      <w:proofErr w:type="spellStart"/>
+      <w:proofErr w:type="gramStart"/>
       <w:r>
         <w:rPr>
           <w:i/>
@@ -9331,6 +9364,7 @@
         </w:rPr>
         <w:t>W</w:t>
       </w:r>
+      <w:proofErr w:type="spellEnd"/>
       <w:r>
         <w:rPr>
           <w:vertAlign w:val="subscript"/>
@@ -9338,7 +9372,11 @@
         <w:t xml:space="preserve"> </w:t>
       </w:r>
       <w:r>
-        <w:t>: the size of the width</w:t>
+        <w:t>:</w:t>
+      </w:r>
+      <w:proofErr w:type="gramEnd"/>
+      <w:r>
+        <w:t xml:space="preserve"> the size of the width</w:t>
       </w:r>
     </w:p>
     <w:p>
@@ -9349,6 +9387,8 @@
           <w:iCs/>
         </w:rPr>
       </w:pPr>
+      <w:proofErr w:type="spellStart"/>
+      <w:proofErr w:type="gramStart"/>
       <w:r>
         <w:rPr>
           <w:i/>
@@ -9364,12 +9404,21 @@
         </w:rPr>
         <w:t>C</w:t>
       </w:r>
+      <w:proofErr w:type="spellEnd"/>
       <w:r>
         <w:rPr>
           <w:i/>
           <w:iCs/>
         </w:rPr>
-        <w:t xml:space="preserve"> : the number of channels</w:t>
+        <w:t xml:space="preserve"> :</w:t>
+      </w:r>
+      <w:proofErr w:type="gramEnd"/>
+      <w:r>
+        <w:rPr>
+          <w:i/>
+          <w:iCs/>
+        </w:rPr>
+        <w:t xml:space="preserve"> the number of channels</w:t>
       </w:r>
     </w:p>
     <w:p>
@@ -9425,7 +9474,7 @@
         <w:pStyle w:val="Caption"/>
         <w:jc w:val="center"/>
       </w:pPr>
-      <w:bookmarkStart w:id="20" w:name="_Toc69118226"/>
+      <w:bookmarkStart w:id="19" w:name="_Toc69118226"/>
       <w:r>
         <w:t xml:space="preserve">Figure </w:t>
       </w:r>
@@ -9440,7 +9489,7 @@
       <w:r>
         <w:t>: Convolution Operation</w:t>
       </w:r>
-      <w:bookmarkEnd w:id="20"/>
+      <w:bookmarkEnd w:id="19"/>
     </w:p>
     <w:p>
       <w:r>
@@ -9748,12 +9797,12 @@
         </w:numPr>
         <w:ind w:left="630" w:hanging="684"/>
       </w:pPr>
-      <w:bookmarkStart w:id="21" w:name="_Toc69118185"/>
+      <w:bookmarkStart w:id="20" w:name="_Toc69118185"/>
       <w:r>
         <w:lastRenderedPageBreak/>
         <w:t>Pooling Layer</w:t>
       </w:r>
-      <w:bookmarkEnd w:id="21"/>
+      <w:bookmarkEnd w:id="20"/>
     </w:p>
     <w:p>
       <w:pPr>
@@ -9940,7 +9989,7 @@
         <w:pStyle w:val="Caption"/>
         <w:jc w:val="center"/>
       </w:pPr>
-      <w:bookmarkStart w:id="22" w:name="_Toc69118227"/>
+      <w:bookmarkStart w:id="21" w:name="_Toc69118227"/>
       <w:r>
         <w:t xml:space="preserve">Figure </w:t>
       </w:r>
@@ -9953,9 +10002,25 @@
         </w:r>
       </w:fldSimple>
       <w:r>
-        <w:t>: Max Pooling vs Avg Pooling</w:t>
-      </w:r>
-      <w:bookmarkEnd w:id="22"/>
+        <w:t xml:space="preserve">: Max Pooling </w:t>
+      </w:r>
+      <w:proofErr w:type="spellStart"/>
+      <w:r>
+        <w:t>vs</w:t>
+      </w:r>
+      <w:proofErr w:type="spellEnd"/>
+      <w:r>
+        <w:t xml:space="preserve"> </w:t>
+      </w:r>
+      <w:proofErr w:type="spellStart"/>
+      <w:r>
+        <w:t>Avg</w:t>
+      </w:r>
+      <w:proofErr w:type="spellEnd"/>
+      <w:r>
+        <w:t xml:space="preserve"> Pooling</w:t>
+      </w:r>
+      <w:bookmarkEnd w:id="21"/>
     </w:p>
     <w:p>
       <w:pPr>
@@ -9966,11 +10031,11 @@
         </w:numPr>
         <w:ind w:left="630" w:hanging="684"/>
       </w:pPr>
-      <w:bookmarkStart w:id="23" w:name="_Toc69118186"/>
+      <w:bookmarkStart w:id="22" w:name="_Toc69118186"/>
       <w:r>
         <w:t>Fully Connected Layer</w:t>
       </w:r>
-      <w:bookmarkEnd w:id="23"/>
+      <w:bookmarkEnd w:id="22"/>
     </w:p>
     <w:p>
       <w:pPr>
@@ -10025,12 +10090,12 @@
           <w:numId w:val="1"/>
         </w:numPr>
       </w:pPr>
-      <w:bookmarkStart w:id="24" w:name="_Toc69118187"/>
+      <w:bookmarkStart w:id="23" w:name="_Toc69118187"/>
       <w:r>
         <w:lastRenderedPageBreak/>
         <w:t>Literature Review</w:t>
       </w:r>
-      <w:bookmarkEnd w:id="24"/>
+      <w:bookmarkEnd w:id="23"/>
     </w:p>
     <w:p>
       <w:pPr>
@@ -10041,11 +10106,11 @@
         </w:numPr>
         <w:ind w:left="450"/>
       </w:pPr>
-      <w:bookmarkStart w:id="25" w:name="_Toc69118188"/>
+      <w:bookmarkStart w:id="24" w:name="_Toc69118188"/>
       <w:r>
         <w:t>Development of OCR</w:t>
       </w:r>
-      <w:bookmarkEnd w:id="25"/>
+      <w:bookmarkEnd w:id="24"/>
     </w:p>
     <w:p>
       <w:pPr>
@@ -10056,11 +10121,11 @@
         </w:numPr>
         <w:ind w:left="540"/>
       </w:pPr>
-      <w:bookmarkStart w:id="26" w:name="_Toc69118189"/>
+      <w:bookmarkStart w:id="25" w:name="_Toc69118189"/>
       <w:r>
         <w:t>First Generation OCR System</w:t>
       </w:r>
-      <w:bookmarkEnd w:id="26"/>
+      <w:bookmarkEnd w:id="25"/>
     </w:p>
     <w:p>
       <w:pPr>
@@ -10205,11 +10270,11 @@
         </w:numPr>
         <w:ind w:left="540"/>
       </w:pPr>
-      <w:bookmarkStart w:id="27" w:name="_Toc69118190"/>
+      <w:bookmarkStart w:id="26" w:name="_Toc69118190"/>
       <w:r>
         <w:t>Second Generation OCR System</w:t>
       </w:r>
-      <w:bookmarkEnd w:id="27"/>
+      <w:bookmarkEnd w:id="26"/>
     </w:p>
     <w:p>
       <w:pPr>
@@ -10305,11 +10370,11 @@
         </w:numPr>
         <w:ind w:left="540"/>
       </w:pPr>
-      <w:bookmarkStart w:id="28" w:name="_Toc69118191"/>
+      <w:bookmarkStart w:id="27" w:name="_Toc69118191"/>
       <w:r>
         <w:t>Third Generation OCR System</w:t>
       </w:r>
-      <w:bookmarkEnd w:id="28"/>
+      <w:bookmarkEnd w:id="27"/>
     </w:p>
     <w:p>
       <w:pPr>
@@ -10415,11 +10480,11 @@
         </w:numPr>
         <w:ind w:left="540"/>
       </w:pPr>
-      <w:bookmarkStart w:id="29" w:name="_Toc69118192"/>
+      <w:bookmarkStart w:id="28" w:name="_Toc69118192"/>
       <w:r>
         <w:t>Fourth Generation OCR System</w:t>
       </w:r>
-      <w:bookmarkEnd w:id="29"/>
+      <w:bookmarkEnd w:id="28"/>
     </w:p>
     <w:p>
       <w:pPr>
@@ -10592,12 +10657,12 @@
         </w:numPr>
         <w:ind w:left="450"/>
       </w:pPr>
-      <w:bookmarkStart w:id="30" w:name="_Toc69118193"/>
+      <w:bookmarkStart w:id="29" w:name="_Toc69118193"/>
       <w:r>
         <w:lastRenderedPageBreak/>
         <w:t>Working Principles</w:t>
       </w:r>
-      <w:bookmarkEnd w:id="30"/>
+      <w:bookmarkEnd w:id="29"/>
     </w:p>
     <w:p>
       <w:pPr>
@@ -10696,7 +10761,7 @@
                                 <w:szCs w:val="24"/>
                               </w:rPr>
                             </w:pPr>
-                            <w:bookmarkStart w:id="31" w:name="_Toc69118228"/>
+                            <w:bookmarkStart w:id="30" w:name="_Toc69118228"/>
                             <w:r>
                               <w:t xml:space="preserve">Figure </w:t>
                             </w:r>
@@ -10737,7 +10802,7 @@
                                 </w:r>
                               </w:sdtContent>
                             </w:sdt>
-                            <w:bookmarkEnd w:id="31"/>
+                            <w:bookmarkEnd w:id="30"/>
                           </w:p>
                         </w:txbxContent>
                       </wps:txbx>
@@ -10767,7 +10832,7 @@
                           <w:szCs w:val="24"/>
                         </w:rPr>
                       </w:pPr>
-                      <w:bookmarkStart w:id="32" w:name="_Toc69118228"/>
+                      <w:bookmarkStart w:id="31" w:name="_Toc69118228"/>
                       <w:r>
                         <w:t xml:space="preserve">Figure </w:t>
                       </w:r>
@@ -10808,7 +10873,7 @@
                           </w:r>
                         </w:sdtContent>
                       </w:sdt>
-                      <w:bookmarkEnd w:id="32"/>
+                      <w:bookmarkEnd w:id="31"/>
                     </w:p>
                   </w:txbxContent>
                 </v:textbox>
@@ -10907,12 +10972,12 @@
         </w:numPr>
         <w:ind w:left="450" w:hanging="450"/>
       </w:pPr>
-      <w:bookmarkStart w:id="33" w:name="_Toc69118194"/>
+      <w:bookmarkStart w:id="32" w:name="_Toc69118194"/>
       <w:r>
         <w:lastRenderedPageBreak/>
         <w:t>Handwritten Character Recognition</w:t>
       </w:r>
-      <w:bookmarkEnd w:id="33"/>
+      <w:bookmarkEnd w:id="32"/>
     </w:p>
     <w:p>
       <w:pPr>
@@ -10946,7 +11011,23 @@
           <w:rFonts w:cs="Arial"/>
           <w:szCs w:val="24"/>
         </w:rPr>
-        <w:t xml:space="preserve">To overcome this problem a machine learning algorithm based on Support Vector Machines (SVM) can be applied. This algorithm analyzes data and recognize patterns. This algorithm first converts character images into vector form. After using line segmentation region labels are used to determine the bounding box for each individual characters. A small amount of padding is added to the border, as shown in Figure 2. The segmented character is now downsampled to 32x32 pixels and then divided into 64 4x4 regions. The count in each region is the determined vector value, as shown in Figure 3. This conversion thus results in a 64 dimensional vector for each character image. </w:t>
+        <w:t xml:space="preserve">To overcome this problem a machine learning algorithm based on Support Vector Machines (SVM) can be applied. This algorithm analyzes data and recognize patterns. This algorithm first converts character images into vector form. After using line segmentation region labels are used to determine the bounding box for each individual characters. A small amount of padding is added to the border, as shown in Figure 2. The segmented character is now </w:t>
+      </w:r>
+      <w:proofErr w:type="spellStart"/>
+      <w:r>
+        <w:rPr>
+          <w:rFonts w:cs="Arial"/>
+          <w:szCs w:val="24"/>
+        </w:rPr>
+        <w:t>downsampled</w:t>
+      </w:r>
+      <w:proofErr w:type="spellEnd"/>
+      <w:r>
+        <w:rPr>
+          <w:rFonts w:cs="Arial"/>
+          <w:szCs w:val="24"/>
+        </w:rPr>
+        <w:t xml:space="preserve"> to 32x32 pixels and then divided into 64 4x4 regions. The count in each region is the determined vector value, as shown in Figure 3. This conversion thus results in a 64 dimensional vector for each character image. </w:t>
       </w:r>
       <w:sdt>
         <w:sdtPr>
@@ -11054,7 +11135,7 @@
                                 <w:szCs w:val="32"/>
                               </w:rPr>
                             </w:pPr>
-                            <w:bookmarkStart w:id="34" w:name="_Toc69118229"/>
+                            <w:bookmarkStart w:id="33" w:name="_Toc69118229"/>
                             <w:r>
                               <w:t xml:space="preserve">Figure </w:t>
                             </w:r>
@@ -11072,7 +11153,7 @@
                             <w:r>
                               <w:t>Segmented Character from input image</w:t>
                             </w:r>
-                            <w:bookmarkEnd w:id="34"/>
+                            <w:bookmarkEnd w:id="33"/>
                           </w:p>
                         </w:txbxContent>
                       </wps:txbx>
@@ -11103,7 +11184,7 @@
                           <w:szCs w:val="32"/>
                         </w:rPr>
                       </w:pPr>
-                      <w:bookmarkStart w:id="35" w:name="_Toc69118229"/>
+                      <w:bookmarkStart w:id="34" w:name="_Toc69118229"/>
                       <w:r>
                         <w:t xml:space="preserve">Figure </w:t>
                       </w:r>
@@ -11121,7 +11202,7 @@
                       <w:r>
                         <w:t>Segmented Character from input image</w:t>
                       </w:r>
-                      <w:bookmarkEnd w:id="35"/>
+                      <w:bookmarkEnd w:id="34"/>
                     </w:p>
                   </w:txbxContent>
                 </v:textbox>
@@ -11244,7 +11325,7 @@
                                 <w:szCs w:val="32"/>
                               </w:rPr>
                             </w:pPr>
-                            <w:bookmarkStart w:id="36" w:name="_Toc69118230"/>
+                            <w:bookmarkStart w:id="35" w:name="_Toc69118230"/>
                             <w:r>
                               <w:t xml:space="preserve">Figure </w:t>
                             </w:r>
@@ -11257,9 +11338,17 @@
                               </w:r>
                             </w:fldSimple>
                             <w:r>
-                              <w:t>: Downsampled Character</w:t>
+                              <w:t xml:space="preserve">: </w:t>
                             </w:r>
-                            <w:bookmarkEnd w:id="36"/>
+                            <w:proofErr w:type="spellStart"/>
+                            <w:r>
+                              <w:t>Downsampled</w:t>
+                            </w:r>
+                            <w:proofErr w:type="spellEnd"/>
+                            <w:r>
+                              <w:t xml:space="preserve"> Character</w:t>
+                            </w:r>
+                            <w:bookmarkEnd w:id="35"/>
                           </w:p>
                         </w:txbxContent>
                       </wps:txbx>
@@ -11290,7 +11379,7 @@
                           <w:szCs w:val="32"/>
                         </w:rPr>
                       </w:pPr>
-                      <w:bookmarkStart w:id="37" w:name="_Toc69118230"/>
+                      <w:bookmarkStart w:id="36" w:name="_Toc69118230"/>
                       <w:r>
                         <w:t xml:space="preserve">Figure </w:t>
                       </w:r>
@@ -11303,9 +11392,17 @@
                         </w:r>
                       </w:fldSimple>
                       <w:r>
-                        <w:t>: Downsampled Character</w:t>
+                        <w:t xml:space="preserve">: </w:t>
                       </w:r>
-                      <w:bookmarkEnd w:id="37"/>
+                      <w:proofErr w:type="spellStart"/>
+                      <w:r>
+                        <w:t>Downsampled</w:t>
+                      </w:r>
+                      <w:proofErr w:type="spellEnd"/>
+                      <w:r>
+                        <w:t xml:space="preserve"> Character</w:t>
+                      </w:r>
+                      <w:bookmarkEnd w:id="36"/>
                     </w:p>
                   </w:txbxContent>
                 </v:textbox>
@@ -11392,8 +11489,8 @@
         </w:numPr>
         <w:ind w:left="450"/>
       </w:pPr>
-      <w:bookmarkStart w:id="38" w:name="_Ref53256709"/>
-      <w:bookmarkStart w:id="39" w:name="_Toc69118195"/>
+      <w:bookmarkStart w:id="37" w:name="_Ref53256709"/>
+      <w:bookmarkStart w:id="38" w:name="_Toc69118195"/>
       <w:r>
         <w:lastRenderedPageBreak/>
         <w:t>Similar Systems</w:t>
@@ -11480,8 +11577,8 @@
           </wp:anchor>
         </w:drawing>
       </w:r>
+      <w:bookmarkEnd w:id="37"/>
       <w:bookmarkEnd w:id="38"/>
-      <w:bookmarkEnd w:id="39"/>
     </w:p>
     <w:p>
       <w:pPr>
@@ -11492,13 +11589,13 @@
         </w:numPr>
         <w:ind w:left="630" w:hanging="630"/>
       </w:pPr>
-      <w:bookmarkStart w:id="40" w:name="_Toc41549776"/>
-      <w:bookmarkStart w:id="41" w:name="_Toc69118196"/>
+      <w:bookmarkStart w:id="39" w:name="_Toc41549776"/>
+      <w:bookmarkStart w:id="40" w:name="_Toc69118196"/>
       <w:r>
         <w:t>Photo Math</w:t>
       </w:r>
+      <w:bookmarkEnd w:id="39"/>
       <w:bookmarkEnd w:id="40"/>
-      <w:bookmarkEnd w:id="41"/>
     </w:p>
     <w:p>
       <w:pPr>
@@ -11660,8 +11757,8 @@
                                 <w:noProof/>
                               </w:rPr>
                             </w:pPr>
-                            <w:bookmarkStart w:id="42" w:name="_Toc41549831"/>
-                            <w:bookmarkStart w:id="43" w:name="_Toc69118231"/>
+                            <w:bookmarkStart w:id="41" w:name="_Toc41549831"/>
+                            <w:bookmarkStart w:id="42" w:name="_Toc69118231"/>
                             <w:r>
                               <w:t xml:space="preserve">Figure </w:t>
                             </w:r>
@@ -11698,8 +11795,8 @@
                             <w:r>
                               <w:t>: PhotoMath Application</w:t>
                             </w:r>
+                            <w:bookmarkEnd w:id="41"/>
                             <w:bookmarkEnd w:id="42"/>
-                            <w:bookmarkEnd w:id="43"/>
                           </w:p>
                         </w:txbxContent>
                       </wps:txbx>
@@ -11728,8 +11825,8 @@
                           <w:noProof/>
                         </w:rPr>
                       </w:pPr>
-                      <w:bookmarkStart w:id="44" w:name="_Toc41549831"/>
-                      <w:bookmarkStart w:id="45" w:name="_Toc69118231"/>
+                      <w:bookmarkStart w:id="43" w:name="_Toc41549831"/>
+                      <w:bookmarkStart w:id="44" w:name="_Toc69118231"/>
                       <w:r>
                         <w:t xml:space="preserve">Figure </w:t>
                       </w:r>
@@ -11766,8 +11863,8 @@
                       <w:r>
                         <w:t>: PhotoMath Application</w:t>
                       </w:r>
+                      <w:bookmarkEnd w:id="43"/>
                       <w:bookmarkEnd w:id="44"/>
-                      <w:bookmarkEnd w:id="45"/>
                     </w:p>
                   </w:txbxContent>
                 </v:textbox>
@@ -11787,8 +11884,8 @@
         </w:numPr>
         <w:ind w:left="540"/>
       </w:pPr>
-      <w:bookmarkStart w:id="46" w:name="_Toc41549777"/>
-      <w:bookmarkStart w:id="47" w:name="_Toc69118197"/>
+      <w:bookmarkStart w:id="45" w:name="_Toc41549777"/>
+      <w:bookmarkStart w:id="46" w:name="_Toc69118197"/>
       <w:r>
         <w:rPr>
           <w:noProof/>
@@ -11873,8 +11970,8 @@
       <w:r>
         <w:t>Math Solver</w:t>
       </w:r>
+      <w:bookmarkEnd w:id="45"/>
       <w:bookmarkEnd w:id="46"/>
-      <w:bookmarkEnd w:id="47"/>
     </w:p>
     <w:p>
       <w:pPr>
@@ -11959,8 +12056,8 @@
                                 <w:noProof/>
                               </w:rPr>
                             </w:pPr>
-                            <w:bookmarkStart w:id="48" w:name="_Toc41549832"/>
-                            <w:bookmarkStart w:id="49" w:name="_Toc69118232"/>
+                            <w:bookmarkStart w:id="47" w:name="_Toc41549832"/>
+                            <w:bookmarkStart w:id="48" w:name="_Toc69118232"/>
                             <w:r>
                               <w:t xml:space="preserve">Figure </w:t>
                             </w:r>
@@ -11997,8 +12094,8 @@
                             <w:r>
                               <w:t>: Math Solver Application</w:t>
                             </w:r>
+                            <w:bookmarkEnd w:id="47"/>
                             <w:bookmarkEnd w:id="48"/>
-                            <w:bookmarkEnd w:id="49"/>
                           </w:p>
                         </w:txbxContent>
                       </wps:txbx>
@@ -12027,8 +12124,8 @@
                           <w:noProof/>
                         </w:rPr>
                       </w:pPr>
-                      <w:bookmarkStart w:id="50" w:name="_Toc41549832"/>
-                      <w:bookmarkStart w:id="51" w:name="_Toc69118232"/>
+                      <w:bookmarkStart w:id="49" w:name="_Toc41549832"/>
+                      <w:bookmarkStart w:id="50" w:name="_Toc69118232"/>
                       <w:r>
                         <w:t xml:space="preserve">Figure </w:t>
                       </w:r>
@@ -12065,8 +12162,8 @@
                       <w:r>
                         <w:t>: Math Solver Application</w:t>
                       </w:r>
+                      <w:bookmarkEnd w:id="49"/>
                       <w:bookmarkEnd w:id="50"/>
-                      <w:bookmarkEnd w:id="51"/>
                     </w:p>
                   </w:txbxContent>
                 </v:textbox>
@@ -12156,12 +12253,12 @@
         </w:numPr>
         <w:ind w:left="630" w:hanging="630"/>
       </w:pPr>
-      <w:bookmarkStart w:id="52" w:name="_Toc69118198"/>
+      <w:bookmarkStart w:id="51" w:name="_Toc69118198"/>
       <w:r>
         <w:lastRenderedPageBreak/>
         <w:t>Mathway</w:t>
       </w:r>
-      <w:bookmarkEnd w:id="52"/>
+      <w:bookmarkEnd w:id="51"/>
     </w:p>
     <w:p>
       <w:pPr>
@@ -12266,7 +12363,7 @@
                                 <w:szCs w:val="32"/>
                               </w:rPr>
                             </w:pPr>
-                            <w:bookmarkStart w:id="53" w:name="_Toc69118233"/>
+                            <w:bookmarkStart w:id="52" w:name="_Toc69118233"/>
                             <w:r>
                               <w:t xml:space="preserve">Figure </w:t>
                             </w:r>
@@ -12281,7 +12378,7 @@
                             <w:r>
                               <w:t>: Mathway Application</w:t>
                             </w:r>
-                            <w:bookmarkEnd w:id="53"/>
+                            <w:bookmarkEnd w:id="52"/>
                           </w:p>
                         </w:txbxContent>
                       </wps:txbx>
@@ -12312,7 +12409,7 @@
                           <w:szCs w:val="32"/>
                         </w:rPr>
                       </w:pPr>
-                      <w:bookmarkStart w:id="54" w:name="_Toc69118233"/>
+                      <w:bookmarkStart w:id="53" w:name="_Toc69118233"/>
                       <w:r>
                         <w:t xml:space="preserve">Figure </w:t>
                       </w:r>
@@ -12327,7 +12424,7 @@
                       <w:r>
                         <w:t>: Mathway Application</w:t>
                       </w:r>
-                      <w:bookmarkEnd w:id="54"/>
+                      <w:bookmarkEnd w:id="53"/>
                     </w:p>
                   </w:txbxContent>
                 </v:textbox>
@@ -12418,11 +12515,11 @@
         </w:numPr>
         <w:ind w:left="450"/>
       </w:pPr>
-      <w:bookmarkStart w:id="55" w:name="_Toc69118199"/>
+      <w:bookmarkStart w:id="54" w:name="_Toc69118199"/>
       <w:r>
         <w:t>Review of Similar Systems</w:t>
       </w:r>
-      <w:bookmarkEnd w:id="55"/>
+      <w:bookmarkEnd w:id="54"/>
     </w:p>
     <w:p>
       <w:pPr>
@@ -12480,14 +12577,14 @@
         </w:numPr>
         <w:ind w:left="450"/>
       </w:pPr>
-      <w:bookmarkStart w:id="56" w:name="_Toc41549779"/>
-      <w:bookmarkStart w:id="57" w:name="_Toc69118200"/>
+      <w:bookmarkStart w:id="55" w:name="_Toc41549779"/>
+      <w:bookmarkStart w:id="56" w:name="_Toc69118200"/>
       <w:r>
         <w:lastRenderedPageBreak/>
         <w:t>Why Tesseract OCR?</w:t>
       </w:r>
+      <w:bookmarkEnd w:id="55"/>
       <w:bookmarkEnd w:id="56"/>
-      <w:bookmarkEnd w:id="57"/>
     </w:p>
     <w:p>
       <w:pPr>
@@ -12717,12 +12814,12 @@
           <w:numId w:val="1"/>
         </w:numPr>
       </w:pPr>
-      <w:bookmarkStart w:id="58" w:name="_Toc69118201"/>
+      <w:bookmarkStart w:id="57" w:name="_Toc69118201"/>
       <w:r>
         <w:lastRenderedPageBreak/>
         <w:t>Artefact</w:t>
       </w:r>
-      <w:bookmarkEnd w:id="58"/>
+      <w:bookmarkEnd w:id="57"/>
     </w:p>
     <w:p>
       <w:pPr>
@@ -12733,7 +12830,7 @@
         </w:numPr>
         <w:ind w:left="450"/>
       </w:pPr>
-      <w:bookmarkStart w:id="59" w:name="_Toc69118202"/>
+      <w:bookmarkStart w:id="58" w:name="_Toc69118202"/>
       <w:r>
         <w:rPr>
           <w:noProof/>
@@ -12798,7 +12895,7 @@
       <w:r>
         <w:t>FDD</w:t>
       </w:r>
-      <w:bookmarkEnd w:id="59"/>
+      <w:bookmarkEnd w:id="58"/>
     </w:p>
     <w:p/>
     <w:p/>
@@ -12816,7 +12913,7 @@
         </w:numPr>
         <w:ind w:left="450"/>
       </w:pPr>
-      <w:bookmarkStart w:id="60" w:name="_Toc69118203"/>
+      <w:bookmarkStart w:id="59" w:name="_Toc69118203"/>
       <w:r>
         <w:rPr>
           <w:noProof/>
@@ -14129,7 +14226,7 @@
       <w:r>
         <w:t xml:space="preserve"> Legend</w:t>
       </w:r>
-      <w:bookmarkEnd w:id="60"/>
+      <w:bookmarkEnd w:id="59"/>
     </w:p>
     <w:p>
       <w:pPr>
@@ -14152,12 +14249,12 @@
         </w:numPr>
         <w:ind w:left="450"/>
       </w:pPr>
-      <w:bookmarkStart w:id="61" w:name="_Toc69118204"/>
+      <w:bookmarkStart w:id="60" w:name="_Toc69118204"/>
       <w:r>
         <w:lastRenderedPageBreak/>
         <w:t>SRS Table</w:t>
       </w:r>
-      <w:bookmarkEnd w:id="61"/>
+      <w:bookmarkEnd w:id="60"/>
     </w:p>
     <w:tbl>
       <w:tblPr>
@@ -15109,12 +15206,12 @@
       <w:r>
         <w:br w:type="page"/>
       </w:r>
-      <w:bookmarkStart w:id="62" w:name="_Toc69118205"/>
+      <w:bookmarkStart w:id="61" w:name="_Toc69118205"/>
       <w:r>
         <w:lastRenderedPageBreak/>
         <w:t>System Modeling</w:t>
       </w:r>
-      <w:bookmarkEnd w:id="62"/>
+      <w:bookmarkEnd w:id="61"/>
     </w:p>
     <w:p>
       <w:pPr>
@@ -15125,11 +15222,11 @@
         </w:numPr>
         <w:ind w:left="630" w:hanging="630"/>
       </w:pPr>
-      <w:bookmarkStart w:id="63" w:name="_Toc69118206"/>
+      <w:bookmarkStart w:id="62" w:name="_Toc69118206"/>
       <w:r>
         <w:t>Context Modeling</w:t>
       </w:r>
-      <w:bookmarkEnd w:id="63"/>
+      <w:bookmarkEnd w:id="62"/>
     </w:p>
     <w:p>
       <w:pPr>
@@ -15286,7 +15383,7 @@
                                 <w:szCs w:val="32"/>
                               </w:rPr>
                             </w:pPr>
-                            <w:bookmarkStart w:id="64" w:name="_Toc69118234"/>
+                            <w:bookmarkStart w:id="63" w:name="_Toc69118234"/>
                             <w:r>
                               <w:t xml:space="preserve">Figure </w:t>
                             </w:r>
@@ -15301,7 +15398,7 @@
                             <w:r>
                               <w:t>: Use Case Diagram for Basic Calculation System</w:t>
                             </w:r>
-                            <w:bookmarkEnd w:id="64"/>
+                            <w:bookmarkEnd w:id="63"/>
                           </w:p>
                         </w:txbxContent>
                       </wps:txbx>
@@ -15332,7 +15429,7 @@
                           <w:szCs w:val="32"/>
                         </w:rPr>
                       </w:pPr>
-                      <w:bookmarkStart w:id="65" w:name="_Toc69118234"/>
+                      <w:bookmarkStart w:id="64" w:name="_Toc69118234"/>
                       <w:r>
                         <w:t xml:space="preserve">Figure </w:t>
                       </w:r>
@@ -15347,7 +15444,7 @@
                       <w:r>
                         <w:t>: Use Case Diagram for Basic Calculation System</w:t>
                       </w:r>
-                      <w:bookmarkEnd w:id="65"/>
+                      <w:bookmarkEnd w:id="64"/>
                     </w:p>
                   </w:txbxContent>
                 </v:textbox>
@@ -15507,7 +15604,7 @@
                                 <w:szCs w:val="32"/>
                               </w:rPr>
                             </w:pPr>
-                            <w:bookmarkStart w:id="66" w:name="_Toc69118235"/>
+                            <w:bookmarkStart w:id="65" w:name="_Toc69118235"/>
                             <w:r>
                               <w:t xml:space="preserve">Figure </w:t>
                             </w:r>
@@ -15528,7 +15625,7 @@
                               </w:rPr>
                               <w:t xml:space="preserve"> for Image Capturing System</w:t>
                             </w:r>
-                            <w:bookmarkEnd w:id="66"/>
+                            <w:bookmarkEnd w:id="65"/>
                           </w:p>
                         </w:txbxContent>
                       </wps:txbx>
@@ -15559,7 +15656,7 @@
                           <w:szCs w:val="32"/>
                         </w:rPr>
                       </w:pPr>
-                      <w:bookmarkStart w:id="67" w:name="_Toc69118235"/>
+                      <w:bookmarkStart w:id="66" w:name="_Toc69118235"/>
                       <w:r>
                         <w:t xml:space="preserve">Figure </w:t>
                       </w:r>
@@ -15580,7 +15677,7 @@
                         </w:rPr>
                         <w:t xml:space="preserve"> for Image Capturing System</w:t>
                       </w:r>
-                      <w:bookmarkEnd w:id="67"/>
+                      <w:bookmarkEnd w:id="66"/>
                     </w:p>
                   </w:txbxContent>
                 </v:textbox>
@@ -15735,7 +15832,7 @@
                                 <w:szCs w:val="32"/>
                               </w:rPr>
                             </w:pPr>
-                            <w:bookmarkStart w:id="68" w:name="_Toc69118236"/>
+                            <w:bookmarkStart w:id="67" w:name="_Toc69118236"/>
                             <w:r>
                               <w:t xml:space="preserve">Figure </w:t>
                             </w:r>
@@ -15750,7 +15847,7 @@
                             <w:r>
                               <w:t>: Use Case Diagram for Character Recognition System</w:t>
                             </w:r>
-                            <w:bookmarkEnd w:id="68"/>
+                            <w:bookmarkEnd w:id="67"/>
                           </w:p>
                         </w:txbxContent>
                       </wps:txbx>
@@ -15781,7 +15878,7 @@
                           <w:szCs w:val="32"/>
                         </w:rPr>
                       </w:pPr>
-                      <w:bookmarkStart w:id="69" w:name="_Toc69118236"/>
+                      <w:bookmarkStart w:id="68" w:name="_Toc69118236"/>
                       <w:r>
                         <w:t xml:space="preserve">Figure </w:t>
                       </w:r>
@@ -15796,7 +15893,7 @@
                       <w:r>
                         <w:t>: Use Case Diagram for Character Recognition System</w:t>
                       </w:r>
-                      <w:bookmarkEnd w:id="69"/>
+                      <w:bookmarkEnd w:id="68"/>
                     </w:p>
                   </w:txbxContent>
                 </v:textbox>
@@ -15825,12 +15922,12 @@
         </w:numPr>
         <w:ind w:left="630" w:hanging="630"/>
       </w:pPr>
-      <w:bookmarkStart w:id="70" w:name="_Toc69118207"/>
+      <w:bookmarkStart w:id="69" w:name="_Toc69118207"/>
       <w:r>
         <w:lastRenderedPageBreak/>
         <w:t>Structural Modeling</w:t>
       </w:r>
-      <w:bookmarkEnd w:id="70"/>
+      <w:bookmarkEnd w:id="69"/>
     </w:p>
     <w:p>
       <w:pPr>
@@ -15898,7 +15995,7 @@
                                 <w:szCs w:val="32"/>
                               </w:rPr>
                             </w:pPr>
-                            <w:bookmarkStart w:id="71" w:name="_Toc69118237"/>
+                            <w:bookmarkStart w:id="70" w:name="_Toc69118237"/>
                             <w:r>
                               <w:t xml:space="preserve">Figure </w:t>
                             </w:r>
@@ -15913,7 +16010,7 @@
                             <w:r>
                               <w:t>: Class Diagram</w:t>
                             </w:r>
-                            <w:bookmarkEnd w:id="71"/>
+                            <w:bookmarkEnd w:id="70"/>
                           </w:p>
                         </w:txbxContent>
                       </wps:txbx>
@@ -15945,7 +16042,7 @@
                           <w:szCs w:val="32"/>
                         </w:rPr>
                       </w:pPr>
-                      <w:bookmarkStart w:id="72" w:name="_Toc69118237"/>
+                      <w:bookmarkStart w:id="71" w:name="_Toc69118237"/>
                       <w:r>
                         <w:t xml:space="preserve">Figure </w:t>
                       </w:r>
@@ -15960,7 +16057,7 @@
                       <w:r>
                         <w:t>: Class Diagram</w:t>
                       </w:r>
-                      <w:bookmarkEnd w:id="72"/>
+                      <w:bookmarkEnd w:id="71"/>
                     </w:p>
                   </w:txbxContent>
                 </v:textbox>
@@ -16046,12 +16143,12 @@
         </w:numPr>
         <w:ind w:left="630" w:hanging="630"/>
       </w:pPr>
-      <w:bookmarkStart w:id="73" w:name="_Toc69118208"/>
+      <w:bookmarkStart w:id="72" w:name="_Toc69118208"/>
       <w:r>
         <w:lastRenderedPageBreak/>
         <w:t>Process Modeling</w:t>
       </w:r>
-      <w:bookmarkEnd w:id="73"/>
+      <w:bookmarkEnd w:id="72"/>
     </w:p>
     <w:p>
       <w:pPr>
@@ -16163,7 +16260,7 @@
         <w:pStyle w:val="Caption"/>
         <w:jc w:val="center"/>
       </w:pPr>
-      <w:bookmarkStart w:id="74" w:name="_Toc69118238"/>
+      <w:bookmarkStart w:id="73" w:name="_Toc69118238"/>
       <w:r>
         <w:t xml:space="preserve">Figure </w:t>
       </w:r>
@@ -16178,7 +16275,7 @@
       <w:r>
         <w:t>: Context Diagram for Image Capturing System</w:t>
       </w:r>
-      <w:bookmarkEnd w:id="74"/>
+      <w:bookmarkEnd w:id="73"/>
     </w:p>
     <w:p>
       <w:pPr>
@@ -16270,7 +16367,7 @@
                                 <w:szCs w:val="32"/>
                               </w:rPr>
                             </w:pPr>
-                            <w:bookmarkStart w:id="75" w:name="_Toc69118239"/>
+                            <w:bookmarkStart w:id="74" w:name="_Toc69118239"/>
                             <w:r>
                               <w:t xml:space="preserve">Figure </w:t>
                             </w:r>
@@ -16285,7 +16382,7 @@
                             <w:r>
                               <w:t>: Context Diagram for Character Recognition System</w:t>
                             </w:r>
-                            <w:bookmarkEnd w:id="75"/>
+                            <w:bookmarkEnd w:id="74"/>
                           </w:p>
                         </w:txbxContent>
                       </wps:txbx>
@@ -16316,7 +16413,7 @@
                           <w:szCs w:val="32"/>
                         </w:rPr>
                       </w:pPr>
-                      <w:bookmarkStart w:id="76" w:name="_Toc69118239"/>
+                      <w:bookmarkStart w:id="75" w:name="_Toc69118239"/>
                       <w:r>
                         <w:t xml:space="preserve">Figure </w:t>
                       </w:r>
@@ -16331,7 +16428,7 @@
                       <w:r>
                         <w:t>: Context Diagram for Character Recognition System</w:t>
                       </w:r>
-                      <w:bookmarkEnd w:id="76"/>
+                      <w:bookmarkEnd w:id="75"/>
                     </w:p>
                   </w:txbxContent>
                 </v:textbox>
@@ -16415,12 +16512,12 @@
         </w:numPr>
         <w:ind w:left="630" w:hanging="630"/>
       </w:pPr>
-      <w:bookmarkStart w:id="77" w:name="_Toc69118209"/>
+      <w:bookmarkStart w:id="76" w:name="_Toc69118209"/>
       <w:r>
         <w:lastRenderedPageBreak/>
         <w:t>UI Model</w:t>
       </w:r>
-      <w:bookmarkEnd w:id="77"/>
+      <w:bookmarkEnd w:id="76"/>
     </w:p>
     <w:p>
       <w:pPr>
@@ -16496,7 +16593,7 @@
                                 <w:szCs w:val="32"/>
                               </w:rPr>
                             </w:pPr>
-                            <w:bookmarkStart w:id="78" w:name="_Toc69118240"/>
+                            <w:bookmarkStart w:id="77" w:name="_Toc69118240"/>
                             <w:r>
                               <w:t xml:space="preserve">Figure </w:t>
                             </w:r>
@@ -16511,7 +16608,7 @@
                             <w:r>
                               <w:t>: History Screen</w:t>
                             </w:r>
-                            <w:bookmarkEnd w:id="78"/>
+                            <w:bookmarkEnd w:id="77"/>
                           </w:p>
                         </w:txbxContent>
                       </wps:txbx>
@@ -16542,7 +16639,7 @@
                           <w:szCs w:val="32"/>
                         </w:rPr>
                       </w:pPr>
-                      <w:bookmarkStart w:id="79" w:name="_Toc69118240"/>
+                      <w:bookmarkStart w:id="78" w:name="_Toc69118240"/>
                       <w:r>
                         <w:t xml:space="preserve">Figure </w:t>
                       </w:r>
@@ -16557,7 +16654,7 @@
                       <w:r>
                         <w:t>: History Screen</w:t>
                       </w:r>
-                      <w:bookmarkEnd w:id="79"/>
+                      <w:bookmarkEnd w:id="78"/>
                     </w:p>
                   </w:txbxContent>
                 </v:textbox>
@@ -16680,7 +16777,7 @@
                                 <w:szCs w:val="32"/>
                               </w:rPr>
                             </w:pPr>
-                            <w:bookmarkStart w:id="80" w:name="_Toc69118241"/>
+                            <w:bookmarkStart w:id="79" w:name="_Toc69118241"/>
                             <w:r>
                               <w:t xml:space="preserve">Figure </w:t>
                             </w:r>
@@ -16695,7 +16792,7 @@
                             <w:r>
                               <w:t>: Calculator Screen</w:t>
                             </w:r>
-                            <w:bookmarkEnd w:id="80"/>
+                            <w:bookmarkEnd w:id="79"/>
                           </w:p>
                         </w:txbxContent>
                       </wps:txbx>
@@ -16726,7 +16823,7 @@
                           <w:szCs w:val="32"/>
                         </w:rPr>
                       </w:pPr>
-                      <w:bookmarkStart w:id="81" w:name="_Toc69118241"/>
+                      <w:bookmarkStart w:id="80" w:name="_Toc69118241"/>
                       <w:r>
                         <w:t xml:space="preserve">Figure </w:t>
                       </w:r>
@@ -16741,7 +16838,7 @@
                       <w:r>
                         <w:t>: Calculator Screen</w:t>
                       </w:r>
-                      <w:bookmarkEnd w:id="81"/>
+                      <w:bookmarkEnd w:id="80"/>
                     </w:p>
                   </w:txbxContent>
                 </v:textbox>
@@ -16864,7 +16961,7 @@
                                 <w:szCs w:val="32"/>
                               </w:rPr>
                             </w:pPr>
-                            <w:bookmarkStart w:id="82" w:name="_Toc69118242"/>
+                            <w:bookmarkStart w:id="81" w:name="_Toc69118242"/>
                             <w:r>
                               <w:t xml:space="preserve">Figure </w:t>
                             </w:r>
@@ -16879,7 +16976,7 @@
                             <w:r>
                               <w:t>: Solution Screen</w:t>
                             </w:r>
-                            <w:bookmarkEnd w:id="82"/>
+                            <w:bookmarkEnd w:id="81"/>
                           </w:p>
                         </w:txbxContent>
                       </wps:txbx>
@@ -16910,7 +17007,7 @@
                           <w:szCs w:val="32"/>
                         </w:rPr>
                       </w:pPr>
-                      <w:bookmarkStart w:id="83" w:name="_Toc69118242"/>
+                      <w:bookmarkStart w:id="82" w:name="_Toc69118242"/>
                       <w:r>
                         <w:t xml:space="preserve">Figure </w:t>
                       </w:r>
@@ -16925,7 +17022,7 @@
                       <w:r>
                         <w:t>: Solution Screen</w:t>
                       </w:r>
-                      <w:bookmarkEnd w:id="83"/>
+                      <w:bookmarkEnd w:id="82"/>
                     </w:p>
                   </w:txbxContent>
                 </v:textbox>
@@ -17048,7 +17145,7 @@
                                 <w:szCs w:val="32"/>
                               </w:rPr>
                             </w:pPr>
-                            <w:bookmarkStart w:id="84" w:name="_Toc69118243"/>
+                            <w:bookmarkStart w:id="83" w:name="_Toc69118243"/>
                             <w:r>
                               <w:t xml:space="preserve">Figure </w:t>
                             </w:r>
@@ -17063,7 +17160,7 @@
                             <w:r>
                               <w:t>: Navigation Screen</w:t>
                             </w:r>
-                            <w:bookmarkEnd w:id="84"/>
+                            <w:bookmarkEnd w:id="83"/>
                           </w:p>
                         </w:txbxContent>
                       </wps:txbx>
@@ -17094,7 +17191,7 @@
                           <w:szCs w:val="32"/>
                         </w:rPr>
                       </w:pPr>
-                      <w:bookmarkStart w:id="85" w:name="_Toc69118243"/>
+                      <w:bookmarkStart w:id="84" w:name="_Toc69118243"/>
                       <w:r>
                         <w:t xml:space="preserve">Figure </w:t>
                       </w:r>
@@ -17109,7 +17206,7 @@
                       <w:r>
                         <w:t>: Navigation Screen</w:t>
                       </w:r>
-                      <w:bookmarkEnd w:id="85"/>
+                      <w:bookmarkEnd w:id="84"/>
                     </w:p>
                   </w:txbxContent>
                 </v:textbox>
@@ -17232,7 +17329,7 @@
                                 <w:szCs w:val="32"/>
                               </w:rPr>
                             </w:pPr>
-                            <w:bookmarkStart w:id="86" w:name="_Toc69118244"/>
+                            <w:bookmarkStart w:id="85" w:name="_Toc69118244"/>
                             <w:r>
                               <w:t xml:space="preserve">Figure </w:t>
                             </w:r>
@@ -17247,7 +17344,7 @@
                             <w:r>
                               <w:t>: Main Screen</w:t>
                             </w:r>
-                            <w:bookmarkEnd w:id="86"/>
+                            <w:bookmarkEnd w:id="85"/>
                           </w:p>
                         </w:txbxContent>
                       </wps:txbx>
@@ -17278,7 +17375,7 @@
                           <w:szCs w:val="32"/>
                         </w:rPr>
                       </w:pPr>
-                      <w:bookmarkStart w:id="87" w:name="_Toc69118244"/>
+                      <w:bookmarkStart w:id="86" w:name="_Toc69118244"/>
                       <w:r>
                         <w:t xml:space="preserve">Figure </w:t>
                       </w:r>
@@ -17293,7 +17390,7 @@
                       <w:r>
                         <w:t>: Main Screen</w:t>
                       </w:r>
-                      <w:bookmarkEnd w:id="87"/>
+                      <w:bookmarkEnd w:id="86"/>
                     </w:p>
                   </w:txbxContent>
                 </v:textbox>
@@ -17375,14 +17472,14 @@
           <w:numId w:val="1"/>
         </w:numPr>
       </w:pPr>
-      <w:bookmarkStart w:id="88" w:name="_Toc58266345"/>
-      <w:bookmarkStart w:id="89" w:name="_Toc69118210"/>
+      <w:bookmarkStart w:id="87" w:name="_Toc58266345"/>
+      <w:bookmarkStart w:id="88" w:name="_Toc69118210"/>
       <w:r>
         <w:lastRenderedPageBreak/>
         <w:t>Full details of Artefact</w:t>
       </w:r>
+      <w:bookmarkEnd w:id="87"/>
       <w:bookmarkEnd w:id="88"/>
-      <w:bookmarkEnd w:id="89"/>
     </w:p>
     <w:p>
       <w:pPr>
@@ -17393,15 +17490,15 @@
         </w:numPr>
         <w:ind w:left="450"/>
       </w:pPr>
-      <w:bookmarkStart w:id="90" w:name="_Toc41549782"/>
-      <w:bookmarkStart w:id="91" w:name="_Toc58266346"/>
-      <w:bookmarkStart w:id="92" w:name="_Toc69118211"/>
+      <w:bookmarkStart w:id="89" w:name="_Toc41549782"/>
+      <w:bookmarkStart w:id="90" w:name="_Toc58266346"/>
+      <w:bookmarkStart w:id="91" w:name="_Toc69118211"/>
       <w:r>
         <w:t>Development Methodology</w:t>
       </w:r>
+      <w:bookmarkEnd w:id="89"/>
       <w:bookmarkEnd w:id="90"/>
       <w:bookmarkEnd w:id="91"/>
-      <w:bookmarkEnd w:id="92"/>
     </w:p>
     <w:p>
       <w:pPr>
@@ -17774,16 +17871,16 @@
         </w:numPr>
         <w:ind w:left="450"/>
       </w:pPr>
-      <w:bookmarkStart w:id="93" w:name="_Ref51686276"/>
-      <w:bookmarkStart w:id="94" w:name="_Toc58266347"/>
-      <w:bookmarkStart w:id="95" w:name="_Toc69118212"/>
+      <w:bookmarkStart w:id="92" w:name="_Ref51686276"/>
+      <w:bookmarkStart w:id="93" w:name="_Toc58266347"/>
+      <w:bookmarkStart w:id="94" w:name="_Toc69118212"/>
       <w:r>
         <w:lastRenderedPageBreak/>
         <w:t>Preferred Methodology</w:t>
       </w:r>
+      <w:bookmarkEnd w:id="92"/>
       <w:bookmarkEnd w:id="93"/>
       <w:bookmarkEnd w:id="94"/>
-      <w:bookmarkEnd w:id="95"/>
     </w:p>
     <w:p>
       <w:pPr>
@@ -18012,8 +18109,8 @@
         <w:pStyle w:val="Caption"/>
         <w:jc w:val="center"/>
       </w:pPr>
-      <w:bookmarkStart w:id="96" w:name="_Toc58266368"/>
-      <w:bookmarkStart w:id="97" w:name="_Toc69118245"/>
+      <w:bookmarkStart w:id="95" w:name="_Toc58266368"/>
+      <w:bookmarkStart w:id="96" w:name="_Toc69118245"/>
       <w:r>
         <w:t xml:space="preserve">Figure </w:t>
       </w:r>
@@ -18054,8 +18151,8 @@
           </w:r>
         </w:sdtContent>
       </w:sdt>
+      <w:bookmarkEnd w:id="95"/>
       <w:bookmarkEnd w:id="96"/>
-      <w:bookmarkEnd w:id="97"/>
     </w:p>
     <w:p>
       <w:pPr>
@@ -18244,16 +18341,16 @@
         </w:numPr>
         <w:ind w:left="450"/>
       </w:pPr>
-      <w:bookmarkStart w:id="98" w:name="_Toc41549786"/>
-      <w:bookmarkStart w:id="99" w:name="_Toc58266348"/>
-      <w:bookmarkStart w:id="100" w:name="_Toc69118213"/>
+      <w:bookmarkStart w:id="97" w:name="_Toc41549786"/>
+      <w:bookmarkStart w:id="98" w:name="_Toc58266348"/>
+      <w:bookmarkStart w:id="99" w:name="_Toc69118213"/>
       <w:r>
         <w:lastRenderedPageBreak/>
         <w:t>Techniques and Tools</w:t>
       </w:r>
+      <w:bookmarkEnd w:id="97"/>
       <w:bookmarkEnd w:id="98"/>
       <w:bookmarkEnd w:id="99"/>
-      <w:bookmarkEnd w:id="100"/>
     </w:p>
     <w:p>
       <w:pPr>
@@ -18632,7 +18729,25 @@
           <w:i/>
           <w:szCs w:val="24"/>
         </w:rPr>
-        <w:t>Python with Tesseract and OpenCV modules</w:t>
+        <w:t xml:space="preserve">Python with Tesseract and </w:t>
+      </w:r>
+      <w:proofErr w:type="spellStart"/>
+      <w:r>
+        <w:rPr>
+          <w:rFonts w:cs="Arial"/>
+          <w:i/>
+          <w:szCs w:val="24"/>
+        </w:rPr>
+        <w:t>OpenCV</w:t>
+      </w:r>
+      <w:proofErr w:type="spellEnd"/>
+      <w:r>
+        <w:rPr>
+          <w:rFonts w:cs="Arial"/>
+          <w:i/>
+          <w:szCs w:val="24"/>
+        </w:rPr>
+        <w:t xml:space="preserve"> modules</w:t>
       </w:r>
     </w:p>
     <w:p>
@@ -18678,7 +18793,25 @@
           <w:i/>
           <w:szCs w:val="24"/>
         </w:rPr>
-        <w:t>Visual Studio Code, Jupyter Notebook</w:t>
+        <w:t xml:space="preserve">Visual Studio Code, </w:t>
+      </w:r>
+      <w:proofErr w:type="spellStart"/>
+      <w:r>
+        <w:rPr>
+          <w:rFonts w:cs="Arial"/>
+          <w:i/>
+          <w:szCs w:val="24"/>
+        </w:rPr>
+        <w:t>Jupyter</w:t>
+      </w:r>
+      <w:proofErr w:type="spellEnd"/>
+      <w:r>
+        <w:rPr>
+          <w:rFonts w:cs="Arial"/>
+          <w:i/>
+          <w:szCs w:val="24"/>
+        </w:rPr>
+        <w:t xml:space="preserve"> Notebook</w:t>
       </w:r>
     </w:p>
     <w:p>
@@ -18736,14 +18869,14 @@
         </w:numPr>
         <w:ind w:left="450"/>
       </w:pPr>
-      <w:bookmarkStart w:id="101" w:name="_Toc58266349"/>
-      <w:bookmarkStart w:id="102" w:name="_Toc69118214"/>
+      <w:bookmarkStart w:id="100" w:name="_Toc58266349"/>
+      <w:bookmarkStart w:id="101" w:name="_Toc69118214"/>
       <w:r>
         <w:lastRenderedPageBreak/>
         <w:t>Testing</w:t>
       </w:r>
+      <w:bookmarkEnd w:id="100"/>
       <w:bookmarkEnd w:id="101"/>
-      <w:bookmarkEnd w:id="102"/>
     </w:p>
     <w:p>
       <w:pPr>
@@ -18797,9 +18930,9 @@
           <w:b w:val="0"/>
         </w:rPr>
       </w:pPr>
-      <w:bookmarkStart w:id="103" w:name="_Toc41549790"/>
-      <w:bookmarkStart w:id="104" w:name="_Toc58266350"/>
-      <w:bookmarkStart w:id="105" w:name="_Toc69118215"/>
+      <w:bookmarkStart w:id="102" w:name="_Toc41549790"/>
+      <w:bookmarkStart w:id="103" w:name="_Toc58266350"/>
+      <w:bookmarkStart w:id="104" w:name="_Toc69118215"/>
       <w:r>
         <w:rPr>
           <w:rStyle w:val="Heading1Char"/>
@@ -18808,9 +18941,9 @@
         <w:lastRenderedPageBreak/>
         <w:t>Probable Issues During the project</w:t>
       </w:r>
+      <w:bookmarkEnd w:id="102"/>
       <w:bookmarkEnd w:id="103"/>
       <w:bookmarkEnd w:id="104"/>
-      <w:bookmarkEnd w:id="105"/>
     </w:p>
     <w:p>
       <w:pPr>
@@ -19102,14 +19235,14 @@
           <w:numId w:val="1"/>
         </w:numPr>
       </w:pPr>
-      <w:bookmarkStart w:id="106" w:name="_Toc58266351"/>
-      <w:bookmarkStart w:id="107" w:name="_Toc69118216"/>
+      <w:bookmarkStart w:id="105" w:name="_Toc58266351"/>
+      <w:bookmarkStart w:id="106" w:name="_Toc69118216"/>
       <w:r>
         <w:lastRenderedPageBreak/>
         <w:t>Plan/Schedule</w:t>
       </w:r>
+      <w:bookmarkEnd w:id="105"/>
       <w:bookmarkEnd w:id="106"/>
-      <w:bookmarkEnd w:id="107"/>
     </w:p>
     <w:p>
       <w:pPr>
@@ -19168,8 +19301,8 @@
         <w:pStyle w:val="Caption"/>
         <w:jc w:val="center"/>
       </w:pPr>
-      <w:bookmarkStart w:id="108" w:name="_Toc58266369"/>
-      <w:bookmarkStart w:id="109" w:name="_Toc69118246"/>
+      <w:bookmarkStart w:id="107" w:name="_Toc58266369"/>
+      <w:bookmarkStart w:id="108" w:name="_Toc69118246"/>
       <w:r>
         <w:t xml:space="preserve">Figure </w:t>
       </w:r>
@@ -19184,8 +19317,8 @@
       <w:r>
         <w:t>: Gantt-Chart</w:t>
       </w:r>
+      <w:bookmarkEnd w:id="107"/>
       <w:bookmarkEnd w:id="108"/>
-      <w:bookmarkEnd w:id="109"/>
     </w:p>
     <w:p/>
     <w:p>
@@ -19210,12 +19343,12 @@
           <w:numId w:val="1"/>
         </w:numPr>
       </w:pPr>
-      <w:bookmarkStart w:id="110" w:name="_Toc69118217"/>
+      <w:bookmarkStart w:id="109" w:name="_Toc69118217"/>
       <w:r>
         <w:lastRenderedPageBreak/>
         <w:t>Model Development</w:t>
       </w:r>
-      <w:bookmarkEnd w:id="110"/>
+      <w:bookmarkEnd w:id="109"/>
     </w:p>
     <w:p>
       <w:pPr>
@@ -19225,11 +19358,11 @@
           <w:numId w:val="1"/>
         </w:numPr>
       </w:pPr>
-      <w:bookmarkStart w:id="111" w:name="_Toc69118218"/>
+      <w:bookmarkStart w:id="110" w:name="_Toc69118218"/>
       <w:r>
         <w:t>Data Collection</w:t>
       </w:r>
-      <w:bookmarkEnd w:id="111"/>
+      <w:bookmarkEnd w:id="110"/>
     </w:p>
     <w:p>
       <w:pPr>
@@ -19239,11 +19372,11 @@
           <w:numId w:val="1"/>
         </w:numPr>
       </w:pPr>
-      <w:bookmarkStart w:id="112" w:name="_Toc69118219"/>
+      <w:bookmarkStart w:id="111" w:name="_Toc69118219"/>
       <w:r>
         <w:t>Data Training</w:t>
       </w:r>
-      <w:bookmarkEnd w:id="112"/>
+      <w:bookmarkEnd w:id="111"/>
     </w:p>
     <w:p>
       <w:pPr>
@@ -19253,11 +19386,11 @@
           <w:numId w:val="1"/>
         </w:numPr>
       </w:pPr>
-      <w:bookmarkStart w:id="113" w:name="_Toc69118220"/>
+      <w:bookmarkStart w:id="112" w:name="_Toc69118220"/>
       <w:r>
         <w:t>Algorithm Comparison</w:t>
       </w:r>
-      <w:bookmarkEnd w:id="113"/>
+      <w:bookmarkEnd w:id="112"/>
     </w:p>
     <w:p>
       <w:pPr>
@@ -19267,11 +19400,11 @@
           <w:numId w:val="1"/>
         </w:numPr>
       </w:pPr>
-      <w:bookmarkStart w:id="114" w:name="_Toc69118221"/>
+      <w:bookmarkStart w:id="113" w:name="_Toc69118221"/>
       <w:r>
         <w:t>Performance Analysis</w:t>
       </w:r>
-      <w:bookmarkEnd w:id="114"/>
+      <w:bookmarkEnd w:id="113"/>
     </w:p>
     <w:p>
       <w:pPr>
@@ -19281,11 +19414,11 @@
           <w:numId w:val="1"/>
         </w:numPr>
       </w:pPr>
-      <w:bookmarkStart w:id="115" w:name="_Toc69118222"/>
+      <w:bookmarkStart w:id="114" w:name="_Toc69118222"/>
       <w:r>
         <w:t>Confusion Matrix</w:t>
       </w:r>
-      <w:bookmarkEnd w:id="115"/>
+      <w:bookmarkEnd w:id="114"/>
     </w:p>
     <w:p>
       <w:pPr>
@@ -19295,19 +19428,25 @@
           <w:numId w:val="1"/>
         </w:numPr>
       </w:pPr>
-      <w:bookmarkStart w:id="116" w:name="_Toc69118223"/>
+      <w:bookmarkStart w:id="115" w:name="_Toc69118223"/>
       <w:r>
         <w:t>ROC Curve</w:t>
       </w:r>
-      <w:bookmarkEnd w:id="116"/>
+      <w:bookmarkEnd w:id="115"/>
     </w:p>
     <w:p/>
+    <w:p/>
     <w:p>
       <w:r>
         <w:br w:type="page"/>
       </w:r>
-    </w:p>
-    <w:p/>
+      <w:r>
+        <w:lastRenderedPageBreak/>
+        <w:br w:type="page"/>
+      </w:r>
+    </w:p>
+    <w:bookmarkStart w:id="116" w:name="_GoBack" w:displacedByCustomXml="next"/>
+    <w:bookmarkEnd w:id="116" w:displacedByCustomXml="next"/>
     <w:bookmarkStart w:id="117" w:name="_Toc69118224" w:displacedByCustomXml="next"/>
     <w:sdt>
       <w:sdtPr>
@@ -20115,7 +20254,7 @@
           <w:rPr>
             <w:noProof/>
           </w:rPr>
-          <w:t>10</w:t>
+          <w:t>3</w:t>
         </w:r>
         <w:r>
           <w:rPr>
@@ -25076,7 +25215,7 @@
 </file>
 
 <file path=customXml/itemProps1.xml><?xml version="1.0" encoding="utf-8"?>
-<ds:datastoreItem xmlns:ds="http://schemas.openxmlformats.org/officeDocument/2006/customXml" ds:itemID="{986EFA61-554A-4E1E-94F0-AFA8217777B1}">
+<ds:datastoreItem xmlns:ds="http://schemas.openxmlformats.org/officeDocument/2006/customXml" ds:itemID="{943F8523-3D33-4839-853D-D4565CE7F80F}">
   <ds:schemaRefs>
     <ds:schemaRef ds:uri="http://schemas.openxmlformats.org/officeDocument/2006/bibliography"/>
   </ds:schemaRefs>

</xml_diff>